<commit_message>
KIBON-1621: Erläuterungen und Abwesenheit Info Text
</commit_message>
<xml_diff>
--- a/ebegu-server/src/main/resources/erlaeuterungen/Erlaeuterungen.docx
+++ b/ebegu-server/src/main/resources/erlaeuterungen/Erlaeuterungen.docx
@@ -1,6 +1,6 @@
 
 <file path=word/document.xml><?xml version="1.0" encoding="utf-8"?>
-<w:document xmlns:wpc="http://schemas.microsoft.com/office/word/2010/wordprocessingCanvas" xmlns:cx="http://schemas.microsoft.com/office/drawing/2014/chartex" xmlns:cx1="http://schemas.microsoft.com/office/drawing/2015/9/8/chartex" xmlns:cx2="http://schemas.microsoft.com/office/drawing/2015/10/21/chartex" xmlns:cx3="http://schemas.microsoft.com/office/drawing/2016/5/9/chartex" xmlns:cx4="http://schemas.microsoft.com/office/drawing/2016/5/10/chartex" xmlns:cx5="http://schemas.microsoft.com/office/drawing/2016/5/11/chartex" xmlns:cx6="http://schemas.microsoft.com/office/drawing/2016/5/12/chartex" xmlns:cx7="http://schemas.microsoft.com/office/drawing/2016/5/13/chartex" xmlns:cx8="http://schemas.microsoft.com/office/drawing/2016/5/14/chartex" xmlns:mc="http://schemas.openxmlformats.org/markup-compatibility/2006" xmlns:aink="http://schemas.microsoft.com/office/drawing/2016/ink" xmlns:am3d="http://schemas.microsoft.com/office/drawing/2017/model3d" xmlns:o="urn:schemas-microsoft-com:office:office" xmlns:r="http://schemas.openxmlformats.org/officeDocument/2006/relationships" xmlns:m="http://schemas.openxmlformats.org/officeDocument/2006/math" xmlns:v="urn:schemas-microsoft-com:vml" xmlns:wp14="http://schemas.microsoft.com/office/word/2010/wordprocessingDrawing" xmlns:wp="http://schemas.openxmlformats.org/drawingml/2006/wordprocessingDrawing" xmlns:w10="urn:schemas-microsoft-com:office:word" xmlns:w="http://schemas.openxmlformats.org/wordprocessingml/2006/main" xmlns:w14="http://schemas.microsoft.com/office/word/2010/wordml" xmlns:w15="http://schemas.microsoft.com/office/word/2012/wordml" xmlns:w16cid="http://schemas.microsoft.com/office/word/2016/wordml/cid" xmlns:w16se="http://schemas.microsoft.com/office/word/2015/wordml/symex" xmlns:wpg="http://schemas.microsoft.com/office/word/2010/wordprocessingGroup" xmlns:wpi="http://schemas.microsoft.com/office/word/2010/wordprocessingInk" xmlns:wne="http://schemas.microsoft.com/office/word/2006/wordml" xmlns:wps="http://schemas.microsoft.com/office/word/2010/wordprocessingShape" mc:Ignorable="w14 w15 w16se w16cid wp14">
+<w:document xmlns:wpc="http://schemas.microsoft.com/office/word/2010/wordprocessingCanvas" xmlns:cx="http://schemas.microsoft.com/office/drawing/2014/chartex" xmlns:cx1="http://schemas.microsoft.com/office/drawing/2015/9/8/chartex" xmlns:cx2="http://schemas.microsoft.com/office/drawing/2015/10/21/chartex" xmlns:cx3="http://schemas.microsoft.com/office/drawing/2016/5/9/chartex" xmlns:cx4="http://schemas.microsoft.com/office/drawing/2016/5/10/chartex" xmlns:cx5="http://schemas.microsoft.com/office/drawing/2016/5/11/chartex" xmlns:cx6="http://schemas.microsoft.com/office/drawing/2016/5/12/chartex" xmlns:cx7="http://schemas.microsoft.com/office/drawing/2016/5/13/chartex" xmlns:cx8="http://schemas.microsoft.com/office/drawing/2016/5/14/chartex" xmlns:mc="http://schemas.openxmlformats.org/markup-compatibility/2006" xmlns:aink="http://schemas.microsoft.com/office/drawing/2016/ink" xmlns:am3d="http://schemas.microsoft.com/office/drawing/2017/model3d" xmlns:o="urn:schemas-microsoft-com:office:office" xmlns:r="http://schemas.openxmlformats.org/officeDocument/2006/relationships" xmlns:m="http://schemas.openxmlformats.org/officeDocument/2006/math" xmlns:v="urn:schemas-microsoft-com:vml" xmlns:wp14="http://schemas.microsoft.com/office/word/2010/wordprocessingDrawing" xmlns:wp="http://schemas.openxmlformats.org/drawingml/2006/wordprocessingDrawing" xmlns:w10="urn:schemas-microsoft-com:office:word" xmlns:w="http://schemas.openxmlformats.org/wordprocessingml/2006/main" xmlns:w14="http://schemas.microsoft.com/office/word/2010/wordml" xmlns:w15="http://schemas.microsoft.com/office/word/2012/wordml" xmlns:w16cex="http://schemas.microsoft.com/office/word/2018/wordml/cex" xmlns:w16cid="http://schemas.microsoft.com/office/word/2016/wordml/cid" xmlns:w16="http://schemas.microsoft.com/office/word/2018/wordml" xmlns:w16se="http://schemas.microsoft.com/office/word/2015/wordml/symex" xmlns:wpg="http://schemas.microsoft.com/office/word/2010/wordprocessingGroup" xmlns:wpi="http://schemas.microsoft.com/office/word/2010/wordprocessingInk" xmlns:wne="http://schemas.microsoft.com/office/word/2006/wordml" xmlns:wps="http://schemas.microsoft.com/office/word/2010/wordprocessingShape" mc:Ignorable="w14 w15 w16se w16cid w16 w16cex wp14">
   <w:body>
     <w:p>
       <w:pPr>
@@ -84,7 +84,7 @@
           <w:b/>
           <w:sz w:val="24"/>
         </w:rPr>
-        <w:t>Effektiv (Betreuungspensum in %)</w:t>
+        <w:t>Effektiv (Betreuungspensum)</w:t>
       </w:r>
     </w:p>
     <w:p>
@@ -101,6 +101,22 @@
           <w:sz w:val="20"/>
         </w:rPr>
         <w:t xml:space="preserve">Die Ziffer I bezeichnet das mit der Betreuungsinstitution vereinbarte Betreuungspensum. </w:t>
+      </w:r>
+    </w:p>
+    <w:p>
+      <w:pPr>
+        <w:pStyle w:val="NurText"/>
+        <w:rPr>
+          <w:rFonts w:ascii="Open Sans Light" w:hAnsi="Open Sans Light" w:cs="Open Sans Light"/>
+          <w:sz w:val="20"/>
+        </w:rPr>
+      </w:pPr>
+      <w:r>
+        <w:rPr>
+          <w:rFonts w:ascii="Open Sans Light" w:hAnsi="Open Sans Light" w:cs="Open Sans Light"/>
+          <w:sz w:val="20"/>
+        </w:rPr>
+        <w:t>Bei Kitas werden Pensen in % angegeben und bei Tagesfamilien in Stunden. 220 Stunden pro Monat bei einer Tagesfamilie entsprechen einem Pensum von 100%. Mit der Reduzierung des Betreuungspensums reduziert sich die Betreuungsdauer linear.</w:t>
       </w:r>
     </w:p>
     <w:p>
@@ -159,32 +175,53 @@
           <w:rFonts w:ascii="Open Sans Light" w:hAnsi="Open Sans Light" w:cs="Open Sans Light"/>
           <w:b/>
         </w:rPr>
-        <w:t>Vergünstigt (Betreuungspensum in %)</w:t>
-      </w:r>
-    </w:p>
-    <w:p>
-      <w:pPr>
-        <w:pStyle w:val="NurText"/>
-        <w:rPr>
-          <w:rFonts w:ascii="Open Sans Light" w:hAnsi="Open Sans Light" w:cs="Open Sans Light"/>
-          <w:sz w:val="20"/>
-        </w:rPr>
-      </w:pPr>
-      <w:r>
-        <w:rPr>
-          <w:rFonts w:ascii="Open Sans Light" w:hAnsi="Open Sans Light" w:cs="Open Sans Light"/>
-          <w:sz w:val="20"/>
-        </w:rPr>
-        <w:t>Die Ziffer III bezeichnet das vergünstigte Betreuungspensum. Das vergünstige Betreuungspensum entspricht dem effektiven Betreuu</w:t>
-      </w:r>
-      <w:bookmarkStart w:id="0" w:name="_GoBack"/>
-      <w:bookmarkEnd w:id="0"/>
-      <w:r>
-        <w:rPr>
-          <w:rFonts w:ascii="Open Sans Light" w:hAnsi="Open Sans Light" w:cs="Open Sans Light"/>
-          <w:sz w:val="20"/>
-        </w:rPr>
-        <w:t>ngspensum bis das anspruchsberechtigte Pensum erreicht wird. Liegt das effektive Betreuungspensum über dem anspruchsberechtigten Pensum wir nur das anspruchsberechtigte Pensum vergünstigt.</w:t>
+        <w:t>Vergünstigt (Betreuungspensum)</w:t>
+      </w:r>
+    </w:p>
+    <w:p>
+      <w:pPr>
+        <w:pStyle w:val="NurText"/>
+        <w:rPr>
+          <w:rFonts w:ascii="Open Sans Light" w:hAnsi="Open Sans Light" w:cs="Open Sans Light"/>
+          <w:sz w:val="20"/>
+        </w:rPr>
+      </w:pPr>
+      <w:r>
+        <w:rPr>
+          <w:rFonts w:ascii="Open Sans Light" w:hAnsi="Open Sans Light" w:cs="Open Sans Light"/>
+          <w:sz w:val="20"/>
+        </w:rPr>
+        <w:t>Die Ziffer III bezeichnet das vergünstigte Betreuungspensum. Das vergünstige Betreuungspensum entspricht dem effektiven Betreuungspensum bis das anspruchsberechtigte Pensum erreicht wird. Liegt das effektive Betreuungspensum über dem anspruchsberechtigten Pensum wir</w:t>
+      </w:r>
+      <w:r>
+        <w:rPr>
+          <w:rFonts w:ascii="Open Sans Light" w:hAnsi="Open Sans Light" w:cs="Open Sans Light"/>
+          <w:sz w:val="20"/>
+        </w:rPr>
+        <w:t>d</w:t>
+      </w:r>
+      <w:r>
+        <w:rPr>
+          <w:rFonts w:ascii="Open Sans Light" w:hAnsi="Open Sans Light" w:cs="Open Sans Light"/>
+          <w:sz w:val="20"/>
+        </w:rPr>
+        <w:t xml:space="preserve"> nur das anspruchsberechtigte Pensum vergünstigt.</w:t>
+      </w:r>
+    </w:p>
+    <w:p>
+      <w:pPr>
+        <w:pStyle w:val="NurText"/>
+        <w:rPr>
+          <w:rFonts w:ascii="Open Sans Light" w:hAnsi="Open Sans Light" w:cs="Open Sans Light"/>
+          <w:sz w:val="20"/>
+        </w:rPr>
+      </w:pPr>
+      <w:r>
+        <w:rPr>
+          <w:rFonts w:ascii="Open Sans Light" w:hAnsi="Open Sans Light" w:cs="Open Sans Light"/>
+          <w:sz w:val="20"/>
+        </w:rPr>
+        <w:t>Anpassungen des effektiven Pensums innerhalb des anspruchsberechtigten Pensums können bis zum Ende der Tarifperiode durch die Institution erfasst werden.</w:t>
       </w:r>
     </w:p>
     <w:p>
@@ -256,21 +293,14 @@
           <w:rFonts w:ascii="Open Sans Light" w:hAnsi="Open Sans Light" w:cs="Open Sans Light"/>
           <w:sz w:val="20"/>
         </w:rPr>
-        <w:t xml:space="preserve">Der berechnete Gutschein in CHF </w:t>
-      </w:r>
-      <w:r>
-        <w:rPr>
-          <w:rFonts w:ascii="Open Sans Light" w:hAnsi="Open Sans Light" w:cs="Open Sans Light"/>
-          <w:sz w:val="20"/>
-        </w:rPr>
-        <w:t>bezeichnet</w:t>
-      </w:r>
-      <w:r>
-        <w:rPr>
-          <w:rFonts w:ascii="Open Sans Light" w:hAnsi="Open Sans Light" w:cs="Open Sans Light"/>
-          <w:sz w:val="20"/>
-        </w:rPr>
-        <w:t xml:space="preserve"> die Vergünstigung, welche aufgrund des vergünstigten Pensums und des für die Berechnung des Gutscheins massgebenden Einkommens resultiert. </w:t>
+        <w:t>Der berechnete Gutschein in CHF bezeichnet die Vergünstigung, welche aufgrund der maximalen Vergünstigung pro Betreuungseinheit, des vergünstigten Pensums, des für die Berechnung des Gutscheins massgebenden Einkommens und einer allfälligen Pauschale für den ausserordentlichen Betreuungsaufwand resultiert</w:t>
+      </w:r>
+      <w:r>
+        <w:rPr>
+          <w:rFonts w:ascii="Open Sans Light" w:hAnsi="Open Sans Light" w:cs="Open Sans Light"/>
+          <w:sz w:val="20"/>
+        </w:rPr>
+        <w:t xml:space="preserve">. </w:t>
       </w:r>
     </w:p>
     <w:p>
@@ -422,7 +452,7 @@
 </file>
 
 <file path=word/numbering.xml><?xml version="1.0" encoding="utf-8"?>
-<w:numbering xmlns:wpc="http://schemas.microsoft.com/office/word/2010/wordprocessingCanvas" xmlns:cx="http://schemas.microsoft.com/office/drawing/2014/chartex" xmlns:cx1="http://schemas.microsoft.com/office/drawing/2015/9/8/chartex" xmlns:cx2="http://schemas.microsoft.com/office/drawing/2015/10/21/chartex" xmlns:cx3="http://schemas.microsoft.com/office/drawing/2016/5/9/chartex" xmlns:cx4="http://schemas.microsoft.com/office/drawing/2016/5/10/chartex" xmlns:cx5="http://schemas.microsoft.com/office/drawing/2016/5/11/chartex" xmlns:cx6="http://schemas.microsoft.com/office/drawing/2016/5/12/chartex" xmlns:cx7="http://schemas.microsoft.com/office/drawing/2016/5/13/chartex" xmlns:cx8="http://schemas.microsoft.com/office/drawing/2016/5/14/chartex" xmlns:mc="http://schemas.openxmlformats.org/markup-compatibility/2006" xmlns:aink="http://schemas.microsoft.com/office/drawing/2016/ink" xmlns:am3d="http://schemas.microsoft.com/office/drawing/2017/model3d" xmlns:o="urn:schemas-microsoft-com:office:office" xmlns:r="http://schemas.openxmlformats.org/officeDocument/2006/relationships" xmlns:m="http://schemas.openxmlformats.org/officeDocument/2006/math" xmlns:v="urn:schemas-microsoft-com:vml" xmlns:wp14="http://schemas.microsoft.com/office/word/2010/wordprocessingDrawing" xmlns:wp="http://schemas.openxmlformats.org/drawingml/2006/wordprocessingDrawing" xmlns:w10="urn:schemas-microsoft-com:office:word" xmlns:w="http://schemas.openxmlformats.org/wordprocessingml/2006/main" xmlns:w14="http://schemas.microsoft.com/office/word/2010/wordml" xmlns:w15="http://schemas.microsoft.com/office/word/2012/wordml" xmlns:w16cid="http://schemas.microsoft.com/office/word/2016/wordml/cid" xmlns:w16se="http://schemas.microsoft.com/office/word/2015/wordml/symex" xmlns:wpg="http://schemas.microsoft.com/office/word/2010/wordprocessingGroup" xmlns:wpi="http://schemas.microsoft.com/office/word/2010/wordprocessingInk" xmlns:wne="http://schemas.microsoft.com/office/word/2006/wordml" xmlns:wps="http://schemas.microsoft.com/office/word/2010/wordprocessingShape" mc:Ignorable="w14 w15 w16se w16cid wp14">
+<w:numbering xmlns:wpc="http://schemas.microsoft.com/office/word/2010/wordprocessingCanvas" xmlns:cx="http://schemas.microsoft.com/office/drawing/2014/chartex" xmlns:cx1="http://schemas.microsoft.com/office/drawing/2015/9/8/chartex" xmlns:cx2="http://schemas.microsoft.com/office/drawing/2015/10/21/chartex" xmlns:cx3="http://schemas.microsoft.com/office/drawing/2016/5/9/chartex" xmlns:cx4="http://schemas.microsoft.com/office/drawing/2016/5/10/chartex" xmlns:cx5="http://schemas.microsoft.com/office/drawing/2016/5/11/chartex" xmlns:cx6="http://schemas.microsoft.com/office/drawing/2016/5/12/chartex" xmlns:cx7="http://schemas.microsoft.com/office/drawing/2016/5/13/chartex" xmlns:cx8="http://schemas.microsoft.com/office/drawing/2016/5/14/chartex" xmlns:mc="http://schemas.openxmlformats.org/markup-compatibility/2006" xmlns:aink="http://schemas.microsoft.com/office/drawing/2016/ink" xmlns:am3d="http://schemas.microsoft.com/office/drawing/2017/model3d" xmlns:o="urn:schemas-microsoft-com:office:office" xmlns:r="http://schemas.openxmlformats.org/officeDocument/2006/relationships" xmlns:m="http://schemas.openxmlformats.org/officeDocument/2006/math" xmlns:v="urn:schemas-microsoft-com:vml" xmlns:wp14="http://schemas.microsoft.com/office/word/2010/wordprocessingDrawing" xmlns:wp="http://schemas.openxmlformats.org/drawingml/2006/wordprocessingDrawing" xmlns:w10="urn:schemas-microsoft-com:office:word" xmlns:w="http://schemas.openxmlformats.org/wordprocessingml/2006/main" xmlns:w14="http://schemas.microsoft.com/office/word/2010/wordml" xmlns:w15="http://schemas.microsoft.com/office/word/2012/wordml" xmlns:w16cex="http://schemas.microsoft.com/office/word/2018/wordml/cex" xmlns:w16cid="http://schemas.microsoft.com/office/word/2016/wordml/cid" xmlns:w16="http://schemas.microsoft.com/office/word/2018/wordml" xmlns:w16se="http://schemas.microsoft.com/office/word/2015/wordml/symex" xmlns:wpg="http://schemas.microsoft.com/office/word/2010/wordprocessingGroup" xmlns:wpi="http://schemas.microsoft.com/office/word/2010/wordprocessingInk" xmlns:wne="http://schemas.microsoft.com/office/word/2006/wordml" xmlns:wps="http://schemas.microsoft.com/office/word/2010/wordprocessingShape" mc:Ignorable="w14 w15 w16se w16cid w16 w16cex wp14">
   <w:abstractNum w:abstractNumId="0" w15:restartNumberingAfterBreak="0">
     <w:nsid w:val="2F9938FE"/>
     <w:multiLevelType w:val="hybridMultilevel"/>
@@ -519,7 +549,7 @@
 </file>
 
 <file path=word/styles.xml><?xml version="1.0" encoding="utf-8"?>
-<w:styles xmlns:mc="http://schemas.openxmlformats.org/markup-compatibility/2006" xmlns:r="http://schemas.openxmlformats.org/officeDocument/2006/relationships" xmlns:w="http://schemas.openxmlformats.org/wordprocessingml/2006/main" xmlns:w14="http://schemas.microsoft.com/office/word/2010/wordml" xmlns:w15="http://schemas.microsoft.com/office/word/2012/wordml" xmlns:w16cid="http://schemas.microsoft.com/office/word/2016/wordml/cid" xmlns:w16se="http://schemas.microsoft.com/office/word/2015/wordml/symex" mc:Ignorable="w14 w15 w16se w16cid">
+<w:styles xmlns:mc="http://schemas.openxmlformats.org/markup-compatibility/2006" xmlns:r="http://schemas.openxmlformats.org/officeDocument/2006/relationships" xmlns:w="http://schemas.openxmlformats.org/wordprocessingml/2006/main" xmlns:w14="http://schemas.microsoft.com/office/word/2010/wordml" xmlns:w15="http://schemas.microsoft.com/office/word/2012/wordml" xmlns:w16cex="http://schemas.microsoft.com/office/word/2018/wordml/cex" xmlns:w16cid="http://schemas.microsoft.com/office/word/2016/wordml/cid" xmlns:w16="http://schemas.microsoft.com/office/word/2018/wordml" xmlns:w16se="http://schemas.microsoft.com/office/word/2015/wordml/symex" mc:Ignorable="w14 w15 w16se w16cid w16 w16cex">
   <w:docDefaults>
     <w:rPrDefault>
       <w:rPr>
@@ -641,6 +671,7 @@
     <w:lsdException w:name="HTML Sample" w:semiHidden="1" w:unhideWhenUsed="1"/>
     <w:lsdException w:name="HTML Typewriter" w:semiHidden="1" w:unhideWhenUsed="1"/>
     <w:lsdException w:name="HTML Variable" w:semiHidden="1" w:unhideWhenUsed="1"/>
+    <w:lsdException w:name="Normal Table" w:semiHidden="1" w:unhideWhenUsed="1"/>
     <w:lsdException w:name="annotation subject" w:semiHidden="1" w:unhideWhenUsed="1"/>
     <w:lsdException w:name="No List" w:semiHidden="1" w:unhideWhenUsed="1"/>
     <w:lsdException w:name="Outline List 1" w:semiHidden="1" w:unhideWhenUsed="1"/>
@@ -683,8 +714,11 @@
     <w:lsdException w:name="Table Contemporary" w:semiHidden="1" w:unhideWhenUsed="1"/>
     <w:lsdException w:name="Table Elegant" w:semiHidden="1" w:unhideWhenUsed="1"/>
     <w:lsdException w:name="Table Professional" w:semiHidden="1" w:unhideWhenUsed="1"/>
+    <w:lsdException w:name="Table Subtle 1" w:semiHidden="1" w:unhideWhenUsed="1"/>
     <w:lsdException w:name="Table Subtle 2" w:semiHidden="1" w:unhideWhenUsed="1"/>
     <w:lsdException w:name="Table Web 1" w:semiHidden="1" w:unhideWhenUsed="1"/>
+    <w:lsdException w:name="Table Web 2" w:semiHidden="1" w:unhideWhenUsed="1"/>
+    <w:lsdException w:name="Table Web 3" w:semiHidden="1" w:unhideWhenUsed="1"/>
     <w:lsdException w:name="Balloon Text" w:semiHidden="1" w:unhideWhenUsed="1"/>
     <w:lsdException w:name="Table Grid" w:uiPriority="39"/>
     <w:lsdException w:name="Table Theme" w:semiHidden="1" w:unhideWhenUsed="1"/>

</xml_diff>

<commit_message>
direct-to-dev: Anpassen Erläuterungen zur Verfügung
</commit_message>
<xml_diff>
--- a/ebegu-server/src/main/resources/erlaeuterungen/Erlaeuterungen.docx
+++ b/ebegu-server/src/main/resources/erlaeuterungen/Erlaeuterungen.docx
@@ -422,23 +422,51 @@
           <w:rFonts w:ascii="Open Sans Light" w:hAnsi="Open Sans Light" w:cs="Open Sans Light"/>
           <w:b/>
         </w:rPr>
-        <w:t>An Kita überwiesener Betrag in CHF</w:t>
-      </w:r>
-    </w:p>
-    <w:p>
-      <w:pPr>
-        <w:pStyle w:val="NurText"/>
-        <w:rPr>
-          <w:rFonts w:ascii="Open Sans Light" w:hAnsi="Open Sans Light" w:cs="Open Sans Light"/>
-          <w:sz w:val="20"/>
-        </w:rPr>
-      </w:pPr>
-      <w:r>
-        <w:rPr>
-          <w:rFonts w:ascii="Open Sans Light" w:hAnsi="Open Sans Light" w:cs="Open Sans Light"/>
-          <w:sz w:val="20"/>
-        </w:rPr>
-        <w:t xml:space="preserve">Ziffer VIII bezeichnet den Betrag, der an die Kita überwiesen wird. Dieser entspricht dem Betreuungsgutschein (VI) abzüglich eines allfälligen minimalen Elternbeitrags (den die Kita bzw. die Tagesfamilienorganisation den Eltern in Rechnung stellen würde). </w:t>
+        <w:t xml:space="preserve">An </w:t>
+      </w:r>
+      <w:r>
+        <w:rPr>
+          <w:rFonts w:ascii="Open Sans Light" w:hAnsi="Open Sans Light" w:cs="Open Sans Light"/>
+          <w:b/>
+        </w:rPr>
+        <w:t>Institution</w:t>
+      </w:r>
+      <w:r>
+        <w:rPr>
+          <w:rFonts w:ascii="Open Sans Light" w:hAnsi="Open Sans Light" w:cs="Open Sans Light"/>
+          <w:b/>
+        </w:rPr>
+        <w:t xml:space="preserve"> überwiesener Betrag in CHF</w:t>
+      </w:r>
+    </w:p>
+    <w:p>
+      <w:pPr>
+        <w:pStyle w:val="NurText"/>
+        <w:rPr>
+          <w:rFonts w:ascii="Open Sans Light" w:hAnsi="Open Sans Light" w:cs="Open Sans Light"/>
+          <w:sz w:val="20"/>
+        </w:rPr>
+      </w:pPr>
+      <w:r>
+        <w:rPr>
+          <w:rFonts w:ascii="Open Sans Light" w:hAnsi="Open Sans Light" w:cs="Open Sans Light"/>
+          <w:sz w:val="20"/>
+        </w:rPr>
+        <w:t xml:space="preserve">Ziffer VIII bezeichnet den Betrag, der an die </w:t>
+      </w:r>
+      <w:r>
+        <w:rPr>
+          <w:rFonts w:ascii="Open Sans Light" w:hAnsi="Open Sans Light" w:cs="Open Sans Light"/>
+          <w:sz w:val="20"/>
+        </w:rPr>
+        <w:t>Institution</w:t>
+      </w:r>
+      <w:r>
+        <w:rPr>
+          <w:rFonts w:ascii="Open Sans Light" w:hAnsi="Open Sans Light" w:cs="Open Sans Light"/>
+          <w:sz w:val="20"/>
+        </w:rPr>
+        <w:t xml:space="preserve"> überwiesen wird. Dieser entspricht dem Betreuungsgutschein (VI) abzüglich eines allfälligen minimalen Elternbeitrags (den die Kita bzw. die Tagesfamilienorganisation den Eltern in Rechnung stellen würde). </w:t>
       </w:r>
     </w:p>
     <w:sectPr>

</xml_diff>